<commit_message>
Technical Safety Concept completed
</commit_message>
<xml_diff>
--- a/Final_Files/03_FunctionalSafetyConcept_LaneAssistance.docx
+++ b/Final_Files/03_FunctionalSafetyConcept_LaneAssistance.docx
@@ -829,6 +829,7 @@
           <w:docPartUnique/>
         </w:docPartObj>
       </w:sdtPr>
+      <w:sdtEndPr/>
       <w:sdtContent>
         <w:p>
           <w:pPr>
@@ -2103,7 +2104,13 @@
               <w:spacing w:line="240" w:lineRule="auto"/>
             </w:pPr>
             <w:r>
-              <w:t>Applies torque directly to steering wheel</w:t>
+              <w:t xml:space="preserve">Applies </w:t>
+            </w:r>
+            <w:r>
+              <w:t xml:space="preserve">commanded </w:t>
+            </w:r>
+            <w:r>
+              <w:t>torque directly to steering wheel</w:t>
             </w:r>
           </w:p>
         </w:tc>
@@ -2116,9 +2123,7 @@
       </w:pPr>
       <w:bookmarkStart w:id="15" w:name="_v8l7qfui8b16" w:colFirst="0" w:colLast="0"/>
       <w:bookmarkStart w:id="16" w:name="_Toc524534672"/>
-      <w:bookmarkStart w:id="17" w:name="_GoBack"/>
       <w:bookmarkEnd w:id="15"/>
-      <w:bookmarkEnd w:id="17"/>
       <w:r>
         <w:lastRenderedPageBreak/>
         <w:t>Functional Safety Concept</w:t>
@@ -2127,7 +2132,13 @@
     </w:p>
     <w:p>
       <w:r>
-        <w:t>The functional safety concept consists of:</w:t>
+        <w:t>The functional safety concept</w:t>
+      </w:r>
+      <w:r>
+        <w:t xml:space="preserve"> </w:t>
+      </w:r>
+      <w:r>
+        <w:t>consists of:</w:t>
       </w:r>
     </w:p>
     <w:p>
@@ -2187,11 +2198,11 @@
         <w:pStyle w:val="Heading2"/>
         <w:contextualSpacing w:val="0"/>
       </w:pPr>
-      <w:bookmarkStart w:id="18" w:name="_Toc524534673"/>
+      <w:bookmarkStart w:id="17" w:name="_Toc524534673"/>
       <w:r>
         <w:t>Functional Safety Analysis</w:t>
       </w:r>
-      <w:bookmarkEnd w:id="18"/>
+      <w:bookmarkEnd w:id="17"/>
     </w:p>
     <w:p/>
     <w:p/>
@@ -2542,10 +2553,7 @@
               <w:spacing w:line="240" w:lineRule="auto"/>
             </w:pPr>
             <w:r>
-              <w:t>Lane Departure Warning (LDW) function shall apply an oscillating steering torque to provide the driver a haptic feedback</w:t>
-            </w:r>
-            <w:r>
-              <w:t xml:space="preserve"> </w:t>
+              <w:t xml:space="preserve">Lane Departure Warning (LDW) function shall apply an oscillating steering torque to provide the driver a haptic feedback </w:t>
             </w:r>
           </w:p>
         </w:tc>
@@ -2565,10 +2573,7 @@
               <w:spacing w:line="240" w:lineRule="auto"/>
             </w:pPr>
             <w:r>
-              <w:t>LATE</w:t>
-            </w:r>
-            <w:r>
-              <w:t xml:space="preserve"> </w:t>
+              <w:t xml:space="preserve">LATE </w:t>
             </w:r>
           </w:p>
         </w:tc>
@@ -2773,14 +2778,14 @@
         <w:pStyle w:val="Heading2"/>
         <w:contextualSpacing w:val="0"/>
       </w:pPr>
-      <w:bookmarkStart w:id="19" w:name="_Toc524534674"/>
+      <w:bookmarkStart w:id="18" w:name="_Toc524534674"/>
       <w:r>
         <w:t>F</w:t>
       </w:r>
       <w:r>
         <w:t>unctional Safety Requirements</w:t>
       </w:r>
-      <w:bookmarkEnd w:id="19"/>
+      <w:bookmarkEnd w:id="18"/>
     </w:p>
     <w:p/>
     <w:p>
@@ -3152,13 +3157,7 @@
               <w:widowControl w:val="0"/>
             </w:pPr>
             <w:r>
-              <w:t xml:space="preserve">The LA Item shall ensure that the LDW oscillating torque </w:t>
-            </w:r>
-            <w:r>
-              <w:t>frequency</w:t>
-            </w:r>
-            <w:r>
-              <w:t xml:space="preserve"> is below </w:t>
+              <w:t xml:space="preserve">The LA Item shall ensure that the LDW oscillating torque frequency is below </w:t>
             </w:r>
             <w:proofErr w:type="spellStart"/>
             <w:r>
@@ -3777,13 +3776,56 @@
               <w:widowControl w:val="0"/>
             </w:pPr>
             <w:r>
-              <w:t xml:space="preserve">Normal drivers are able to control the vehicle when torque </w:t>
+              <w:t xml:space="preserve">Normal drivers are able to control the vehicle when torque frequency is within </w:t>
+            </w:r>
+            <w:proofErr w:type="spellStart"/>
+            <w:r>
+              <w:rPr>
+                <w:i/>
+              </w:rPr>
+              <w:t>Max_Torque_</w:t>
+            </w:r>
+            <w:r>
+              <w:rPr>
+                <w:i/>
+              </w:rPr>
+              <w:t>Frequency</w:t>
+            </w:r>
+            <w:proofErr w:type="spellEnd"/>
+          </w:p>
+        </w:tc>
+        <w:tc>
+          <w:tcPr>
+            <w:tcW w:w="4005" w:type="dxa"/>
+            <w:tcMar>
+              <w:top w:w="100" w:type="dxa"/>
+              <w:left w:w="100" w:type="dxa"/>
+              <w:bottom w:w="100" w:type="dxa"/>
+              <w:right w:w="100" w:type="dxa"/>
+            </w:tcMar>
+          </w:tcPr>
+          <w:p>
+            <w:pPr>
+              <w:widowControl w:val="0"/>
+              <w:spacing w:line="240" w:lineRule="auto"/>
+            </w:pPr>
+            <w:r>
+              <w:rPr>
+                <w:i/>
+              </w:rPr>
+              <w:t>Criterion:</w:t>
+            </w:r>
+            <w:r>
+              <w:t xml:space="preserve"> W</w:t>
+            </w:r>
+            <w:r>
+              <w:t xml:space="preserve">hen the torque </w:t>
             </w:r>
             <w:r>
               <w:t>frequency</w:t>
             </w:r>
             <w:r>
-              <w:t xml:space="preserve"> is within </w:t>
+              <w:t xml:space="preserve"> crosses </w:t>
             </w:r>
             <w:proofErr w:type="spellStart"/>
             <w:r>
@@ -3799,101 +3841,46 @@
               <w:t>Frequency</w:t>
             </w:r>
             <w:proofErr w:type="spellEnd"/>
-          </w:p>
-        </w:tc>
-        <w:tc>
-          <w:tcPr>
-            <w:tcW w:w="4005" w:type="dxa"/>
-            <w:tcMar>
-              <w:top w:w="100" w:type="dxa"/>
-              <w:left w:w="100" w:type="dxa"/>
-              <w:bottom w:w="100" w:type="dxa"/>
-              <w:right w:w="100" w:type="dxa"/>
-            </w:tcMar>
-          </w:tcPr>
-          <w:p>
-            <w:pPr>
-              <w:widowControl w:val="0"/>
-              <w:spacing w:line="240" w:lineRule="auto"/>
-            </w:pPr>
-            <w:r>
+            <w:r>
+              <w:t xml:space="preserve">, the </w:t>
+            </w:r>
+            <w:r>
+              <w:t>LA</w:t>
+            </w:r>
+            <w:r>
+              <w:t xml:space="preserve"> output is set to zero within 50 </w:t>
+            </w:r>
+            <w:proofErr w:type="spellStart"/>
+            <w:r>
+              <w:t>ms</w:t>
+            </w:r>
+            <w:proofErr w:type="spellEnd"/>
+            <w:r>
+              <w:t xml:space="preserve"> </w:t>
+            </w:r>
+          </w:p>
+          <w:p>
+            <w:pPr>
+              <w:widowControl w:val="0"/>
+              <w:spacing w:line="240" w:lineRule="auto"/>
               <w:rPr>
                 <w:i/>
               </w:rPr>
-              <w:t>Criterion:</w:t>
-            </w:r>
-            <w:r>
-              <w:t xml:space="preserve"> W</w:t>
-            </w:r>
-            <w:r>
-              <w:t xml:space="preserve">hen the torque </w:t>
-            </w:r>
-            <w:r>
-              <w:t>frequency</w:t>
-            </w:r>
-            <w:r>
-              <w:t xml:space="preserve"> crosses </w:t>
-            </w:r>
-            <w:proofErr w:type="spellStart"/>
+            </w:pPr>
+          </w:p>
+          <w:p>
+            <w:pPr>
+              <w:widowControl w:val="0"/>
+              <w:spacing w:line="240" w:lineRule="auto"/>
+            </w:pPr>
             <w:r>
               <w:rPr>
                 <w:i/>
               </w:rPr>
-              <w:t>Max_Torque_</w:t>
-            </w:r>
-            <w:r>
-              <w:rPr>
-                <w:i/>
-              </w:rPr>
-              <w:t>Frequency</w:t>
-            </w:r>
-            <w:proofErr w:type="spellEnd"/>
-            <w:r>
-              <w:t xml:space="preserve">, the </w:t>
-            </w:r>
-            <w:r>
-              <w:t>LA</w:t>
-            </w:r>
-            <w:r>
-              <w:t xml:space="preserve"> output is set to zero within 50 </w:t>
-            </w:r>
-            <w:proofErr w:type="spellStart"/>
-            <w:r>
-              <w:t>ms</w:t>
-            </w:r>
-            <w:proofErr w:type="spellEnd"/>
-            <w:r>
-              <w:t xml:space="preserve"> </w:t>
-            </w:r>
-          </w:p>
-          <w:p>
-            <w:pPr>
-              <w:widowControl w:val="0"/>
-              <w:spacing w:line="240" w:lineRule="auto"/>
-              <w:rPr>
-                <w:i/>
-              </w:rPr>
-            </w:pPr>
-          </w:p>
-          <w:p>
-            <w:pPr>
-              <w:widowControl w:val="0"/>
-              <w:spacing w:line="240" w:lineRule="auto"/>
-            </w:pPr>
-            <w:r>
-              <w:rPr>
-                <w:i/>
-              </w:rPr>
               <w:t>Method:</w:t>
             </w:r>
             <w:r>
-              <w:t xml:space="preserve"> Insert torque signal </w:t>
-            </w:r>
-            <w:r>
-              <w:t xml:space="preserve">with frequency </w:t>
-            </w:r>
-            <w:r>
-              <w:t xml:space="preserve">greater than </w:t>
+              <w:t xml:space="preserve"> Insert torque signal with frequency greater than </w:t>
             </w:r>
             <w:proofErr w:type="spellStart"/>
             <w:r>
@@ -3975,16 +3962,7 @@
               <w:widowControl w:val="0"/>
             </w:pPr>
             <w:r>
-              <w:t xml:space="preserve">Normal drivers are able to </w:t>
-            </w:r>
-            <w:r>
-              <w:t>steer</w:t>
-            </w:r>
-            <w:r>
-              <w:t xml:space="preserve"> the vehicle </w:t>
-            </w:r>
-            <w:r>
-              <w:t xml:space="preserve">back to lane </w:t>
+              <w:t xml:space="preserve">Normal drivers are able to steer the vehicle back to lane </w:t>
             </w:r>
             <w:proofErr w:type="spellStart"/>
             <w:r>
@@ -3992,16 +3970,7 @@
             </w:r>
             <w:proofErr w:type="spellEnd"/>
             <w:r>
-              <w:t xml:space="preserve"> </w:t>
-            </w:r>
-            <w:r>
-              <w:t xml:space="preserve">when torque is </w:t>
-            </w:r>
-            <w:r>
-              <w:t xml:space="preserve">applied </w:t>
-            </w:r>
-            <w:r>
-              <w:t xml:space="preserve">within </w:t>
+              <w:t xml:space="preserve"> when torque is applied within </w:t>
             </w:r>
             <w:proofErr w:type="spellStart"/>
             <w:r>
@@ -4332,10 +4301,10 @@
               <w:t xml:space="preserve">he </w:t>
             </w:r>
             <w:r>
-              <w:t>EPS</w:t>
-            </w:r>
-            <w:r>
-              <w:t xml:space="preserve"> ECU shall ensure that the </w:t>
+              <w:t>LA Item</w:t>
+            </w:r>
+            <w:r>
+              <w:t xml:space="preserve"> shall ensure that the </w:t>
             </w:r>
             <w:r>
               <w:t>LKA</w:t>
@@ -4414,10 +4383,7 @@
               <w:spacing w:line="240" w:lineRule="auto"/>
             </w:pPr>
             <w:r>
-              <w:t>Turn off L</w:t>
-            </w:r>
-            <w:r>
-              <w:t>KA</w:t>
+              <w:t>Turn off LKA</w:t>
             </w:r>
           </w:p>
         </w:tc>
@@ -4491,10 +4457,10 @@
               <w:t xml:space="preserve">he </w:t>
             </w:r>
             <w:r>
-              <w:t>EPS</w:t>
-            </w:r>
-            <w:r>
-              <w:t xml:space="preserve"> ECU shall ensure that the </w:t>
+              <w:t>LA Item</w:t>
+            </w:r>
+            <w:r>
+              <w:t xml:space="preserve"> shall ensure that the </w:t>
             </w:r>
             <w:r>
               <w:t>LKA</w:t>
@@ -4576,10 +4542,7 @@
               <w:spacing w:line="240" w:lineRule="auto"/>
             </w:pPr>
             <w:r>
-              <w:t>Turn off L</w:t>
-            </w:r>
-            <w:r>
-              <w:t>KA</w:t>
+              <w:t>Turn off LKA</w:t>
             </w:r>
           </w:p>
         </w:tc>
@@ -4587,8 +4550,15 @@
     </w:tbl>
     <w:p/>
     <w:p/>
+    <w:p/>
+    <w:p/>
+    <w:p/>
+    <w:p/>
+    <w:p/>
+    <w:p/>
     <w:p>
       <w:r>
+        <w:lastRenderedPageBreak/>
         <w:t>Lane Keeping Assistance (LKA) Verification and Validation Acceptance Criteria:</w:t>
       </w:r>
     </w:p>
@@ -4743,7 +4713,6 @@
               <w:spacing w:line="240" w:lineRule="auto"/>
             </w:pPr>
             <w:r>
-              <w:lastRenderedPageBreak/>
               <w:t>Functional</w:t>
             </w:r>
           </w:p>
@@ -4858,7 +4827,15 @@
               <w:t>Method:</w:t>
             </w:r>
             <w:r>
-              <w:t xml:space="preserve"> Artificially inject torque request from LKA system after </w:t>
+              <w:t xml:space="preserve"> Artificially inject torque request from LKA system </w:t>
+            </w:r>
+            <w:r>
+              <w:t>lasting more than</w:t>
+            </w:r>
+            <w:bookmarkStart w:id="19" w:name="_GoBack"/>
+            <w:bookmarkEnd w:id="19"/>
+            <w:r>
+              <w:t xml:space="preserve"> </w:t>
             </w:r>
             <w:proofErr w:type="spellStart"/>
             <w:r>
@@ -4994,10 +4971,7 @@
               <w:t xml:space="preserve"> </w:t>
             </w:r>
             <w:r>
-              <w:t>When the LKA torque applied</w:t>
-            </w:r>
-            <w:r>
-              <w:t xml:space="preserve"> is less than </w:t>
+              <w:t xml:space="preserve">When the LKA torque applied is less than </w:t>
             </w:r>
             <w:proofErr w:type="spellStart"/>
             <w:r>
@@ -5497,13 +5471,7 @@
               <w:widowControl w:val="0"/>
             </w:pPr>
             <w:r>
-              <w:t xml:space="preserve">The LA Item shall ensure that the LDW oscillating torque </w:t>
-            </w:r>
-            <w:r>
-              <w:t>frequency</w:t>
-            </w:r>
-            <w:r>
-              <w:t xml:space="preserve"> is below </w:t>
+              <w:t xml:space="preserve">The LA Item shall ensure that the LDW oscillating torque frequency is below </w:t>
             </w:r>
             <w:proofErr w:type="spellStart"/>
             <w:r>
@@ -7095,6 +7063,7 @@
   <w:style w:type="character" w:default="1" w:styleId="DefaultParagraphFont">
     <w:name w:val="Default Paragraph Font"/>
     <w:uiPriority w:val="1"/>
+    <w:semiHidden/>
     <w:unhideWhenUsed/>
   </w:style>
   <w:style w:type="table" w:default="1" w:styleId="TableNormal">

</xml_diff>